<commit_message>
Combining changes till NER.
//FYI NPS chat corpus has been changed
</commit_message>
<xml_diff>
--- a/HACK_doc.docx
+++ b/HACK_doc.docx
@@ -193,18 +193,7 @@
           <w:lang w:val="en-US"/>
         </w:rPr>
         <w:tab/>
-      </w:r>
-      <w:r>
-        <w:rPr>
-          <w:lang w:val="en-US"/>
-        </w:rPr>
-        <w:t xml:space="preserve">Classify the </w:t>
-      </w:r>
-      <w:r>
-        <w:rPr>
-          <w:lang w:val="en-US"/>
-        </w:rPr>
-        <w:t>line</w:t>
+        <w:t>Classify the line</w:t>
       </w:r>
     </w:p>
     <w:p>
@@ -266,19 +255,11 @@
         </w:rPr>
         <w:t xml:space="preserve"> </w:t>
       </w:r>
-      <w:proofErr w:type="gramStart"/>
-      <w:r>
-        <w:rPr>
-          <w:lang w:val="en-US"/>
-        </w:rPr>
-        <w:t>( line</w:t>
-      </w:r>
-      <w:proofErr w:type="gramEnd"/>
-      <w:r>
-        <w:rPr>
-          <w:lang w:val="en-US"/>
-        </w:rPr>
-        <w:t xml:space="preserve"> is Y/N </w:t>
+      <w:r>
+        <w:rPr>
+          <w:lang w:val="en-US"/>
+        </w:rPr>
+        <w:t xml:space="preserve">( line is Y/N </w:t>
       </w:r>
       <w:r>
         <w:rPr>
@@ -326,6 +307,127 @@
       <w:pPr>
         <w:pStyle w:val="ListParagraph"/>
         <w:ind w:left="3600" w:firstLine="720"/>
+        <w:rPr>
+          <w:lang w:val="en-US"/>
+        </w:rPr>
+      </w:pPr>
+    </w:p>
+    <w:p>
+      <w:pPr>
+        <w:ind w:left="3600" w:firstLine="720"/>
+        <w:rPr>
+          <w:lang w:val="en-US"/>
+        </w:rPr>
+      </w:pPr>
+      <w:r>
+        <w:rPr>
+          <w:lang w:val="en-US"/>
+        </w:rPr>
+        <w:t xml:space="preserve">Else </w:t>
+      </w:r>
+      <w:r>
+        <w:rPr>
+          <w:lang w:val="en-US"/>
+        </w:rPr>
+        <w:t xml:space="preserve">If </w:t>
+      </w:r>
+      <w:r>
+        <w:rPr>
+          <w:lang w:val="en-US"/>
+        </w:rPr>
+        <w:t>line</w:t>
+      </w:r>
+      <w:r>
+        <w:rPr>
+          <w:lang w:val="en-US"/>
+        </w:rPr>
+        <w:t xml:space="preserve"> TYPE is yAnswer </w:t>
+      </w:r>
+    </w:p>
+    <w:p>
+      <w:pPr>
+        <w:ind w:left="4320" w:firstLine="720"/>
+        <w:rPr>
+          <w:lang w:val="en-US"/>
+        </w:rPr>
+      </w:pPr>
+      <w:r>
+        <w:rPr>
+          <w:lang w:val="en-US"/>
+        </w:rPr>
+        <w:t>P</w:t>
+      </w:r>
+      <w:r>
+        <w:rPr>
+          <w:lang w:val="en-US"/>
+        </w:rPr>
+        <w:t>aste Yes</w:t>
+      </w:r>
+    </w:p>
+    <w:p>
+      <w:pPr>
+        <w:rPr>
+          <w:lang w:val="en-US"/>
+        </w:rPr>
+      </w:pPr>
+    </w:p>
+    <w:p>
+      <w:pPr>
+        <w:ind w:left="3600" w:firstLine="720"/>
+        <w:rPr>
+          <w:lang w:val="en-US"/>
+        </w:rPr>
+      </w:pPr>
+      <w:r>
+        <w:rPr>
+          <w:lang w:val="en-US"/>
+        </w:rPr>
+        <w:t xml:space="preserve">Else </w:t>
+      </w:r>
+      <w:r>
+        <w:rPr>
+          <w:lang w:val="en-US"/>
+        </w:rPr>
+        <w:t xml:space="preserve">If ans TYPE </w:t>
+      </w:r>
+      <w:r>
+        <w:rPr>
+          <w:lang w:val="en-US"/>
+        </w:rPr>
+        <w:t xml:space="preserve">is nAnswer </w:t>
+      </w:r>
+    </w:p>
+    <w:p>
+      <w:pPr>
+        <w:ind w:left="4320" w:firstLine="720"/>
+        <w:rPr>
+          <w:lang w:val="en-US"/>
+        </w:rPr>
+      </w:pPr>
+      <w:r>
+        <w:rPr>
+          <w:lang w:val="en-US"/>
+        </w:rPr>
+        <w:t>P</w:t>
+      </w:r>
+      <w:r>
+        <w:rPr>
+          <w:lang w:val="en-US"/>
+        </w:rPr>
+        <w:t>aste No</w:t>
+      </w:r>
+    </w:p>
+    <w:p>
+      <w:pPr>
+        <w:ind w:left="5040"/>
+        <w:rPr>
+          <w:lang w:val="en-US"/>
+        </w:rPr>
+      </w:pPr>
+    </w:p>
+    <w:p>
+      <w:pPr>
+        <w:ind w:left="5040"/>
         <w:rPr>
           <w:lang w:val="en-US"/>
         </w:rPr>
@@ -749,16 +851,8 @@
         <w:rPr>
           <w:lang w:val="en-US"/>
         </w:rPr>
-        <w:t xml:space="preserve">       RHS of </w:t>
-      </w:r>
-      <w:proofErr w:type="spellStart"/>
-      <w:r>
-        <w:rPr>
-          <w:lang w:val="en-US"/>
-        </w:rPr>
-        <w:t>templte</w:t>
-      </w:r>
-      <w:proofErr w:type="spellEnd"/>
+        <w:t xml:space="preserve">       RHS of templte</w:t>
+      </w:r>
     </w:p>
     <w:p>
       <w:pPr>
@@ -829,7 +923,30 @@
           <w:color w:val="00B050"/>
           <w:lang w:val="en-US"/>
         </w:rPr>
-        <w:t>//No need</w:t>
+        <w:t>//</w:t>
+      </w:r>
+      <w:r>
+        <w:rPr>
+          <w:color w:val="00B050"/>
+          <w:lang w:val="en-US"/>
+        </w:rPr>
+        <w:t>Cancel</w:t>
+      </w:r>
+      <w:r>
+        <w:rPr>
+          <w:color w:val="00B050"/>
+          <w:lang w:val="en-US"/>
+        </w:rPr>
+        <w:t>l</w:t>
+      </w:r>
+      <w:bookmarkStart w:id="0" w:name="_GoBack"/>
+      <w:bookmarkEnd w:id="0"/>
+      <w:r>
+        <w:rPr>
+          <w:color w:val="00B050"/>
+          <w:lang w:val="en-US"/>
+        </w:rPr>
+        <w:t>ed</w:t>
       </w:r>
     </w:p>
     <w:p>
@@ -910,30 +1027,12 @@
           <w:lang w:val="en-US"/>
         </w:rPr>
       </w:pPr>
-      <w:proofErr w:type="spellStart"/>
-      <w:proofErr w:type="gramStart"/>
-      <w:r>
-        <w:rPr>
-          <w:color w:val="00B050"/>
-          <w:lang w:val="en-US"/>
-        </w:rPr>
-        <w:t>Vivek</w:t>
-      </w:r>
-      <w:proofErr w:type="spellEnd"/>
-      <w:r>
-        <w:rPr>
-          <w:color w:val="00B050"/>
-          <w:lang w:val="en-US"/>
-        </w:rPr>
-        <w:t xml:space="preserve"> :</w:t>
-      </w:r>
-      <w:proofErr w:type="gramEnd"/>
-      <w:r>
-        <w:rPr>
-          <w:color w:val="00B050"/>
-          <w:lang w:val="en-US"/>
-        </w:rPr>
-        <w:t xml:space="preserve"> </w:t>
+      <w:r>
+        <w:rPr>
+          <w:color w:val="00B050"/>
+          <w:lang w:val="en-US"/>
+        </w:rPr>
+        <w:t xml:space="preserve">Vivek : </w:t>
       </w:r>
       <w:r>
         <w:rPr>
@@ -976,30 +1075,12 @@
           <w:lang w:val="en-US"/>
         </w:rPr>
       </w:pPr>
-      <w:proofErr w:type="spellStart"/>
-      <w:r>
-        <w:rPr>
-          <w:color w:val="00B050"/>
-          <w:lang w:val="en-US"/>
-        </w:rPr>
-        <w:t>Sarnava</w:t>
-      </w:r>
-      <w:proofErr w:type="spellEnd"/>
-      <w:r>
-        <w:rPr>
-          <w:color w:val="00B050"/>
-          <w:lang w:val="en-US"/>
-        </w:rPr>
-        <w:t xml:space="preserve">: Write the code for above </w:t>
-      </w:r>
-      <w:bookmarkStart w:id="0" w:name="_GoBack"/>
-      <w:bookmarkEnd w:id="0"/>
-      <w:r>
-        <w:rPr>
-          <w:color w:val="00B050"/>
-          <w:lang w:val="en-US"/>
-        </w:rPr>
-        <w:t xml:space="preserve">algo </w:t>
+      <w:r>
+        <w:rPr>
+          <w:color w:val="00B050"/>
+          <w:lang w:val="en-US"/>
+        </w:rPr>
+        <w:t xml:space="preserve">Sarnava: Write the code for above algo </w:t>
       </w:r>
     </w:p>
     <w:p>

</xml_diff>